<commit_message>
350 lab 5 done
</commit_message>
<xml_diff>
--- a/STAT350_R/STAT350/Labs/Lab5/STAT350 Lab5.docx
+++ b/STAT350_R/STAT350/Labs/Lab5/STAT350 Lab5.docx
@@ -59,6 +59,151 @@
     <w:p>
       <w:pPr>
         <w:rPr>
+          <w:rFonts w:ascii="Times" w:hAnsi="Times" w:cs="Times"/>
+          <w:color w:val="3A62AE"/>
+          <w:kern w:val="0"/>
+          <w:sz w:val="30"/>
+          <w:szCs w:val="30"/>
+        </w:rPr>
+      </w:pPr>
+    </w:p>
+    <w:p>
+      <w:pPr>
+        <w:widowControl/>
+        <w:numPr>
+          <w:ilvl w:val="0"/>
+          <w:numId w:val="1"/>
+        </w:numPr>
+        <w:tabs>
+          <w:tab w:val="left" w:pos="220"/>
+          <w:tab w:val="left" w:pos="720"/>
+        </w:tabs>
+        <w:autoSpaceDE w:val="0"/>
+        <w:autoSpaceDN w:val="0"/>
+        <w:adjustRightInd w:val="0"/>
+        <w:spacing w:after="240" w:line="340" w:lineRule="atLeast"/>
+        <w:ind w:hanging="720"/>
+        <w:jc w:val="left"/>
+        <w:rPr>
+          <w:rFonts w:ascii="Verdana" w:hAnsi="Verdana" w:cs="Verdana"/>
+          <w:kern w:val="0"/>
+        </w:rPr>
+      </w:pPr>
+      <w:r>
+        <w:rPr>
+          <w:rFonts w:ascii="Arial" w:hAnsi="Arial" w:cs="Arial"/>
+          <w:kern w:val="0"/>
+          <w:sz w:val="30"/>
+          <w:szCs w:val="30"/>
+        </w:rPr>
+        <w:t xml:space="preserve"> (10 points) GROUP PART: This is a group assignment and is due on Blackboard at Midnight on FRIDAY, March 4. Be sure that the names and sections of each person are at the top of the page. Combine your data with 3 or 4 other students (in any of your instructor's sections) and answer the following questions (no data is required for this part): </w:t>
+      </w:r>
+    </w:p>
+    <w:p>
+      <w:pPr>
+        <w:widowControl/>
+        <w:numPr>
+          <w:ilvl w:val="1"/>
+          <w:numId w:val="1"/>
+        </w:numPr>
+        <w:tabs>
+          <w:tab w:val="left" w:pos="940"/>
+          <w:tab w:val="left" w:pos="1440"/>
+        </w:tabs>
+        <w:autoSpaceDE w:val="0"/>
+        <w:autoSpaceDN w:val="0"/>
+        <w:adjustRightInd w:val="0"/>
+        <w:spacing w:after="293" w:line="340" w:lineRule="atLeast"/>
+        <w:ind w:hanging="1440"/>
+        <w:jc w:val="left"/>
+        <w:rPr>
+          <w:rFonts w:ascii="Arial" w:hAnsi="Arial" w:cs="Arial"/>
+          <w:kern w:val="0"/>
+          <w:sz w:val="30"/>
+          <w:szCs w:val="30"/>
+        </w:rPr>
+      </w:pPr>
+      <w:r>
+        <w:rPr>
+          <w:rFonts w:ascii="Arial" w:hAnsi="Arial" w:cs="Arial"/>
+          <w:kern w:val="0"/>
+          <w:sz w:val="30"/>
+          <w:szCs w:val="30"/>
+        </w:rPr>
+        <w:t xml:space="preserve">Is the number of intervals that contain the mean what you would expect for the combined data? Please explain your answer. </w:t>
+      </w:r>
+      <w:r>
+        <w:rPr>
+          <w:rFonts w:ascii="MS Mincho" w:eastAsia="MS Mincho" w:hAnsi="MS Mincho" w:cs="MS Mincho"/>
+          <w:kern w:val="0"/>
+          <w:sz w:val="30"/>
+          <w:szCs w:val="30"/>
+        </w:rPr>
+        <w:t> +</w:t>
+      </w:r>
+    </w:p>
+    <w:p>
+      <w:pPr>
+        <w:widowControl/>
+        <w:numPr>
+          <w:ilvl w:val="1"/>
+          <w:numId w:val="1"/>
+        </w:numPr>
+        <w:tabs>
+          <w:tab w:val="left" w:pos="940"/>
+          <w:tab w:val="left" w:pos="1440"/>
+        </w:tabs>
+        <w:autoSpaceDE w:val="0"/>
+        <w:autoSpaceDN w:val="0"/>
+        <w:adjustRightInd w:val="0"/>
+        <w:spacing w:after="293" w:line="340" w:lineRule="atLeast"/>
+        <w:ind w:hanging="1440"/>
+        <w:jc w:val="left"/>
+        <w:rPr>
+          <w:rFonts w:ascii="Arial" w:hAnsi="Arial" w:cs="Arial"/>
+          <w:kern w:val="0"/>
+          <w:sz w:val="30"/>
+          <w:szCs w:val="30"/>
+        </w:rPr>
+      </w:pPr>
+      <w:r>
+        <w:rPr>
+          <w:rFonts w:ascii="Arial" w:hAnsi="Arial" w:cs="Arial"/>
+          <w:kern w:val="0"/>
+          <w:sz w:val="30"/>
+          <w:szCs w:val="30"/>
+        </w:rPr>
+        <w:t xml:space="preserve">Are the results from part 4a (the group part) more consistent with the theory than part 3 (the individual part)? Is this what you expected? Please explain. </w:t>
+      </w:r>
+      <w:r>
+        <w:rPr>
+          <w:rFonts w:ascii="MS Mincho" w:eastAsia="MS Mincho" w:hAnsi="MS Mincho" w:cs="MS Mincho"/>
+          <w:kern w:val="0"/>
+          <w:sz w:val="30"/>
+          <w:szCs w:val="30"/>
+        </w:rPr>
+        <w:t> +</w:t>
+      </w:r>
+    </w:p>
+    <w:p>
+      <w:pPr>
+        <w:rPr>
+          <w:rFonts w:ascii="Arial" w:hAnsi="Arial" w:cs="Arial"/>
+        </w:rPr>
+      </w:pPr>
+    </w:p>
+    <w:p>
+      <w:pPr>
+        <w:rPr>
+          <w:rFonts w:ascii="Arial" w:hAnsi="Arial" w:cs="Arial"/>
+        </w:rPr>
+      </w:pPr>
+    </w:p>
+    <w:p>
+      <w:pPr>
+        <w:rPr>
           <w:rFonts w:ascii="Arial" w:hAnsi="Arial" w:cs="Arial"/>
         </w:rPr>
       </w:pPr>
@@ -107,6 +252,7 @@
           <w:rFonts w:ascii="Arial" w:hAnsi="Arial" w:cs="Arial"/>
           <w:noProof/>
         </w:rPr>
+        <w:lastRenderedPageBreak/>
         <w:drawing>
           <wp:inline distT="0" distB="0" distL="0" distR="0" wp14:anchorId="34D80621" wp14:editId="5E6FDCC1">
             <wp:extent cx="5486400" cy="2051050"/>
@@ -468,7 +614,6 @@
         <w:rPr>
           <w:rFonts w:ascii="Arial" w:hAnsi="Arial" w:cs="Arial"/>
         </w:rPr>
-        <w:lastRenderedPageBreak/>
         <w:t>80 percent confidence interval:</w:t>
       </w:r>
     </w:p>
@@ -5177,93 +5322,61 @@
     <w:p>
       <w:pPr>
         <w:rPr>
+          <w:rFonts w:ascii="Arial" w:hAnsi="Arial" w:cs="Arial"/>
+        </w:rPr>
+      </w:pPr>
+      <w:r>
+        <w:rPr>
+          <w:rFonts w:ascii="Arial" w:hAnsi="Arial" w:cs="Arial"/>
+        </w:rPr>
+        <w:t>Four of these intervals contain the population mean u=10, which is highlighted with yellow. It is what I have expected, because 40 random normal distribution number is not enough to limit the interval precisely.</w:t>
+      </w:r>
+    </w:p>
+    <w:p>
+      <w:pPr>
+        <w:rPr>
+          <w:rFonts w:ascii="Arial" w:hAnsi="Arial" w:cs="Arial"/>
+        </w:rPr>
+      </w:pPr>
+    </w:p>
+    <w:p>
+      <w:pPr>
+        <w:rPr>
+          <w:rFonts w:ascii="Arial" w:hAnsi="Arial" w:cs="Arial"/>
+        </w:rPr>
+      </w:pPr>
+    </w:p>
+    <w:p>
+      <w:pPr>
+        <w:rPr>
+          <w:rFonts w:ascii="Arial" w:hAnsi="Arial" w:cs="Arial"/>
+        </w:rPr>
+      </w:pPr>
+    </w:p>
+    <w:p>
+      <w:pPr>
+        <w:rPr>
+          <w:rFonts w:ascii="Arial" w:hAnsi="Arial" w:cs="Arial"/>
+        </w:rPr>
+      </w:pPr>
+    </w:p>
+    <w:p>
+      <w:pPr>
+        <w:widowControl/>
+        <w:autoSpaceDE w:val="0"/>
+        <w:autoSpaceDN w:val="0"/>
+        <w:adjustRightInd w:val="0"/>
+        <w:spacing w:after="240" w:line="340" w:lineRule="atLeast"/>
+        <w:jc w:val="left"/>
+        <w:rPr>
           <w:rFonts w:ascii="Times" w:hAnsi="Times" w:cs="Times"/>
-          <w:color w:val="3A62AE"/>
           <w:kern w:val="0"/>
-          <w:sz w:val="30"/>
-          <w:szCs w:val="30"/>
-        </w:rPr>
-      </w:pPr>
-      <w:r>
-        <w:rPr>
-          <w:rFonts w:ascii="Arial" w:hAnsi="Arial" w:cs="Arial"/>
-        </w:rPr>
-        <w:t>Four of these intervals contain the population mean u=10, which is highlighted with yellow. It is what I have expected, because 40 random normal distribution number is not enough to limit the interval precisely.</w:t>
-      </w:r>
-      <w:bookmarkStart w:id="0" w:name="_GoBack"/>
-      <w:bookmarkEnd w:id="0"/>
-    </w:p>
-    <w:p>
-      <w:pPr>
-        <w:rPr>
-          <w:rFonts w:ascii="Times" w:hAnsi="Times" w:cs="Times"/>
-          <w:color w:val="3A62AE"/>
-          <w:kern w:val="0"/>
-          <w:sz w:val="30"/>
-          <w:szCs w:val="30"/>
-        </w:rPr>
-      </w:pPr>
-    </w:p>
-    <w:p>
-      <w:pPr>
-        <w:rPr>
-          <w:rFonts w:ascii="Verdana" w:hAnsi="Verdana" w:cs="Verdana"/>
-          <w:kern w:val="0"/>
-        </w:rPr>
-      </w:pPr>
-      <w:r>
-        <w:rPr>
-          <w:rFonts w:ascii="Arial" w:hAnsi="Arial" w:cs="Arial"/>
-          <w:kern w:val="0"/>
-          <w:sz w:val="30"/>
-          <w:szCs w:val="30"/>
-        </w:rPr>
-        <w:t xml:space="preserve"> </w:t>
-      </w:r>
-      <w:r>
-        <w:rPr>
-          <w:rFonts w:ascii="Arial" w:hAnsi="Arial" w:cs="Arial"/>
-          <w:kern w:val="0"/>
-          <w:sz w:val="30"/>
-          <w:szCs w:val="30"/>
-        </w:rPr>
-        <w:t>(10 points) Determine how many of these intervals contain the population mean,</w:t>
-      </w:r>
-      <w:r>
-        <w:rPr>
-          <w:rFonts w:ascii="MS Mincho" w:eastAsia="MS Mincho" w:hAnsi="MS Mincho" w:cs="MS Mincho"/>
-          <w:kern w:val="0"/>
-          <w:sz w:val="30"/>
-          <w:szCs w:val="30"/>
-        </w:rPr>
-        <w:t> -</w:t>
-      </w:r>
-      <w:r>
-        <w:rPr>
-          <w:rFonts w:ascii="Arial" w:hAnsi="Arial" w:cs="Arial"/>
-          <w:kern w:val="0"/>
-          <w:sz w:val="30"/>
-          <w:szCs w:val="30"/>
-        </w:rPr>
-        <w:t xml:space="preserve">μ = 10. Please indicate for each confidence interval if it contains the value or not. It is acceptable to just highlight the intervals that do (or don't) contain the mean. Is this number what you would expect? Why or why not? </w:t>
-      </w:r>
-      <w:r>
-        <w:rPr>
-          <w:rFonts w:ascii="MS Mincho" w:eastAsia="MS Mincho" w:hAnsi="MS Mincho" w:cs="MS Mincho"/>
-          <w:kern w:val="0"/>
-        </w:rPr>
-        <w:t> -</w:t>
-      </w:r>
+        </w:rPr>
+      </w:pPr>
     </w:p>
     <w:p>
       <w:pPr>
         <w:widowControl/>
-        <w:numPr>
-          <w:ilvl w:val="0"/>
-          <w:numId w:val="1"/>
-        </w:numPr>
         <w:tabs>
           <w:tab w:val="left" w:pos="220"/>
           <w:tab w:val="left" w:pos="720"/>
@@ -5272,165 +5385,27 @@
         <w:autoSpaceDN w:val="0"/>
         <w:adjustRightInd w:val="0"/>
         <w:spacing w:after="240" w:line="340" w:lineRule="atLeast"/>
-        <w:ind w:hanging="720"/>
         <w:jc w:val="left"/>
-        <w:rPr>
-          <w:rFonts w:ascii="Verdana" w:hAnsi="Verdana" w:cs="Verdana"/>
-          <w:kern w:val="0"/>
-        </w:rPr>
-      </w:pPr>
-      <w:r>
         <w:rPr>
           <w:rFonts w:ascii="Arial" w:hAnsi="Arial" w:cs="Arial"/>
           <w:kern w:val="0"/>
           <w:sz w:val="30"/>
           <w:szCs w:val="30"/>
         </w:rPr>
-        <w:t xml:space="preserve">(10 points) GROUP PART: This is a group assignment and is due on Blackboard at Midnight on FRIDAY, March 4. Be sure that the names and sections of each person are at the top of the page. Combine your data with 3 or 4 other students (in any of your instructor's sections) and answer the following questions (no data is required for this part): </w:t>
-      </w:r>
-    </w:p>
-    <w:p>
-      <w:pPr>
-        <w:widowControl/>
-        <w:numPr>
-          <w:ilvl w:val="1"/>
-          <w:numId w:val="1"/>
-        </w:numPr>
-        <w:tabs>
-          <w:tab w:val="left" w:pos="940"/>
-          <w:tab w:val="left" w:pos="1440"/>
-        </w:tabs>
-        <w:autoSpaceDE w:val="0"/>
-        <w:autoSpaceDN w:val="0"/>
-        <w:adjustRightInd w:val="0"/>
-        <w:spacing w:after="293" w:line="340" w:lineRule="atLeast"/>
-        <w:ind w:hanging="1440"/>
-        <w:jc w:val="left"/>
+      </w:pPr>
+      <w:r>
         <w:rPr>
           <w:rFonts w:ascii="Arial" w:hAnsi="Arial" w:cs="Arial"/>
           <w:kern w:val="0"/>
           <w:sz w:val="30"/>
           <w:szCs w:val="30"/>
         </w:rPr>
-      </w:pPr>
-      <w:r>
-        <w:rPr>
-          <w:rFonts w:ascii="Arial" w:hAnsi="Arial" w:cs="Arial"/>
-          <w:kern w:val="0"/>
-          <w:sz w:val="30"/>
-          <w:szCs w:val="30"/>
-        </w:rPr>
-        <w:t xml:space="preserve">Is the number of intervals that contain the mean what you would expect for the combined data? Please explain your answer. </w:t>
-      </w:r>
-      <w:r>
-        <w:rPr>
-          <w:rFonts w:ascii="MS Mincho" w:eastAsia="MS Mincho" w:hAnsi="MS Mincho" w:cs="MS Mincho"/>
-          <w:kern w:val="0"/>
-          <w:sz w:val="30"/>
-          <w:szCs w:val="30"/>
-        </w:rPr>
-        <w:t> -</w:t>
+        <w:t>B.1.</w:t>
       </w:r>
     </w:p>
     <w:p>
       <w:pPr>
         <w:widowControl/>
-        <w:numPr>
-          <w:ilvl w:val="1"/>
-          <w:numId w:val="1"/>
-        </w:numPr>
-        <w:tabs>
-          <w:tab w:val="left" w:pos="940"/>
-          <w:tab w:val="left" w:pos="1440"/>
-        </w:tabs>
-        <w:autoSpaceDE w:val="0"/>
-        <w:autoSpaceDN w:val="0"/>
-        <w:adjustRightInd w:val="0"/>
-        <w:spacing w:after="293" w:line="340" w:lineRule="atLeast"/>
-        <w:ind w:hanging="1440"/>
-        <w:jc w:val="left"/>
-        <w:rPr>
-          <w:rFonts w:ascii="Arial" w:hAnsi="Arial" w:cs="Arial"/>
-          <w:kern w:val="0"/>
-          <w:sz w:val="30"/>
-          <w:szCs w:val="30"/>
-        </w:rPr>
-      </w:pPr>
-      <w:r>
-        <w:rPr>
-          <w:rFonts w:ascii="Arial" w:hAnsi="Arial" w:cs="Arial"/>
-          <w:kern w:val="0"/>
-          <w:sz w:val="30"/>
-          <w:szCs w:val="30"/>
-        </w:rPr>
-        <w:t xml:space="preserve">Are the results from part 4a (the group part) more consistent with the theory than part 3 (the individual part)? Is this what you expected? Please explain. </w:t>
-      </w:r>
-      <w:r>
-        <w:rPr>
-          <w:rFonts w:ascii="MS Mincho" w:eastAsia="MS Mincho" w:hAnsi="MS Mincho" w:cs="MS Mincho"/>
-          <w:kern w:val="0"/>
-          <w:sz w:val="30"/>
-          <w:szCs w:val="30"/>
-        </w:rPr>
-        <w:t> -</w:t>
-      </w:r>
-    </w:p>
-    <w:p>
-      <w:pPr>
-        <w:rPr>
-          <w:rFonts w:ascii="Arial" w:hAnsi="Arial" w:cs="Arial"/>
-        </w:rPr>
-      </w:pPr>
-    </w:p>
-    <w:p>
-      <w:pPr>
-        <w:rPr>
-          <w:rFonts w:ascii="Arial" w:hAnsi="Arial" w:cs="Arial"/>
-        </w:rPr>
-      </w:pPr>
-    </w:p>
-    <w:p>
-      <w:pPr>
-        <w:widowControl/>
-        <w:autoSpaceDE w:val="0"/>
-        <w:autoSpaceDN w:val="0"/>
-        <w:adjustRightInd w:val="0"/>
-        <w:spacing w:after="240" w:line="340" w:lineRule="atLeast"/>
-        <w:jc w:val="left"/>
-        <w:rPr>
-          <w:rFonts w:ascii="Times" w:hAnsi="Times" w:cs="Times"/>
-          <w:kern w:val="0"/>
-        </w:rPr>
-      </w:pPr>
-      <w:r>
-        <w:rPr>
-          <w:rFonts w:ascii="Times" w:hAnsi="Times" w:cs="Times"/>
-          <w:color w:val="3A62AE"/>
-          <w:kern w:val="0"/>
-          <w:sz w:val="30"/>
-          <w:szCs w:val="30"/>
-        </w:rPr>
-        <w:t xml:space="preserve">B. (40 points) Biology and Environmental Science (Data Set: hogs.txt) </w:t>
-      </w:r>
-      <w:r>
-        <w:rPr>
-          <w:rFonts w:ascii="Arial" w:hAnsi="Arial" w:cs="Arial"/>
-          <w:kern w:val="0"/>
-          <w:sz w:val="30"/>
-          <w:szCs w:val="30"/>
-        </w:rPr>
-        <w:t xml:space="preserve">For the week ending in 5/29/13, the Iowa Department of Agriculture reported the mean weight of barrows and gilts (young male and female hogs) as 275.4 pounds. To check this claim, a random sample of twelve hogs was obtained and each was carefully weighed. </w:t>
-      </w:r>
-    </w:p>
-    <w:p>
-      <w:pPr>
-        <w:widowControl/>
-        <w:numPr>
-          <w:ilvl w:val="0"/>
-          <w:numId w:val="1"/>
-        </w:numPr>
         <w:tabs>
           <w:tab w:val="left" w:pos="220"/>
           <w:tab w:val="left" w:pos="720"/>
@@ -5439,38 +5414,75 @@
         <w:autoSpaceDN w:val="0"/>
         <w:adjustRightInd w:val="0"/>
         <w:spacing w:after="240" w:line="340" w:lineRule="atLeast"/>
-        <w:ind w:hanging="720"/>
         <w:jc w:val="left"/>
-        <w:rPr>
-          <w:rFonts w:ascii="Verdana" w:hAnsi="Verdana" w:cs="Verdana"/>
-          <w:kern w:val="0"/>
-        </w:rPr>
-      </w:pPr>
-      <w:r>
         <w:rPr>
           <w:rFonts w:ascii="Arial" w:hAnsi="Arial" w:cs="Arial"/>
           <w:kern w:val="0"/>
           <w:sz w:val="30"/>
           <w:szCs w:val="30"/>
         </w:rPr>
-        <w:t xml:space="preserve">(5 pts.) Code </w:t>
-      </w:r>
-      <w:r>
-        <w:rPr>
-          <w:rFonts w:ascii="MS Mincho" w:eastAsia="MS Mincho" w:hAnsi="MS Mincho" w:cs="MS Mincho"/>
+      </w:pPr>
+      <w:r>
+        <w:rPr>
+          <w:rFonts w:ascii="Arial" w:hAnsi="Arial" w:cs="Arial"/>
+          <w:noProof/>
           <w:kern w:val="0"/>
-        </w:rPr>
-        <w:t> -</w:t>
+          <w:sz w:val="30"/>
+          <w:szCs w:val="30"/>
+        </w:rPr>
+        <w:drawing>
+          <wp:inline distT="0" distB="0" distL="0" distR="0" wp14:anchorId="4DD5F7DC" wp14:editId="1FDE1070">
+            <wp:extent cx="5486400" cy="4275455"/>
+            <wp:effectExtent l="0" t="0" r="0" b="0"/>
+            <wp:docPr id="2" name="图片 2" descr="../../../../../屏幕快照%202016-03-03%20上午1.14.13.png"/>
+            <wp:cNvGraphicFramePr>
+              <a:graphicFrameLocks xmlns:a="http://schemas.openxmlformats.org/drawingml/2006/main" noChangeAspect="1"/>
+            </wp:cNvGraphicFramePr>
+            <a:graphic xmlns:a="http://schemas.openxmlformats.org/drawingml/2006/main">
+              <a:graphicData uri="http://schemas.openxmlformats.org/drawingml/2006/picture">
+                <pic:pic xmlns:pic="http://schemas.openxmlformats.org/drawingml/2006/picture">
+                  <pic:nvPicPr>
+                    <pic:cNvPr id="0" name="Picture 2" descr="../../../../../屏幕快照%202016-03-03%20上午1.14.13.png"/>
+                    <pic:cNvPicPr>
+                      <a:picLocks noChangeAspect="1" noChangeArrowheads="1"/>
+                    </pic:cNvPicPr>
+                  </pic:nvPicPr>
+                  <pic:blipFill>
+                    <a:blip r:embed="rId6" cstate="print">
+                      <a:extLst>
+                        <a:ext uri="{28A0092B-C50C-407E-A947-70E740481C1C}">
+                          <a14:useLocalDpi xmlns:a14="http://schemas.microsoft.com/office/drawing/2010/main" val="0"/>
+                        </a:ext>
+                      </a:extLst>
+                    </a:blip>
+                    <a:srcRect/>
+                    <a:stretch>
+                      <a:fillRect/>
+                    </a:stretch>
+                  </pic:blipFill>
+                  <pic:spPr bwMode="auto">
+                    <a:xfrm>
+                      <a:off x="0" y="0"/>
+                      <a:ext cx="5486400" cy="4275455"/>
+                    </a:xfrm>
+                    <a:prstGeom prst="rect">
+                      <a:avLst/>
+                    </a:prstGeom>
+                    <a:noFill/>
+                    <a:ln>
+                      <a:noFill/>
+                    </a:ln>
+                  </pic:spPr>
+                </pic:pic>
+              </a:graphicData>
+            </a:graphic>
+          </wp:inline>
+        </w:drawing>
       </w:r>
     </w:p>
     <w:p>
       <w:pPr>
         <w:widowControl/>
-        <w:numPr>
-          <w:ilvl w:val="0"/>
-          <w:numId w:val="1"/>
-        </w:numPr>
         <w:tabs>
           <w:tab w:val="left" w:pos="220"/>
           <w:tab w:val="left" w:pos="720"/>
@@ -5479,7 +5491,6 @@
         <w:autoSpaceDN w:val="0"/>
         <w:adjustRightInd w:val="0"/>
         <w:spacing w:after="240" w:line="340" w:lineRule="atLeast"/>
-        <w:ind w:hanging="720"/>
         <w:jc w:val="left"/>
         <w:rPr>
           <w:rFonts w:ascii="Verdana" w:hAnsi="Verdana" w:cs="Verdana"/>
@@ -5488,29 +5499,15 @@
       </w:pPr>
       <w:r>
         <w:rPr>
-          <w:rFonts w:ascii="Arial" w:hAnsi="Arial" w:cs="Arial"/>
+          <w:rFonts w:ascii="Verdana" w:hAnsi="Verdana" w:cs="Verdana"/>
           <w:kern w:val="0"/>
-          <w:sz w:val="30"/>
-          <w:szCs w:val="30"/>
-        </w:rPr>
-        <w:t xml:space="preserve">(6 pts) Create a histogram, boxplot, and a Normal quantile plot of these data. </w:t>
-      </w:r>
-      <w:r>
-        <w:rPr>
-          <w:rFonts w:ascii="MS Mincho" w:eastAsia="MS Mincho" w:hAnsi="MS Mincho" w:cs="MS Mincho"/>
-          <w:kern w:val="0"/>
-        </w:rPr>
-        <w:t> -</w:t>
+        </w:rPr>
+        <w:t>B.2</w:t>
       </w:r>
     </w:p>
     <w:p>
       <w:pPr>
         <w:widowControl/>
-        <w:numPr>
-          <w:ilvl w:val="0"/>
-          <w:numId w:val="1"/>
-        </w:numPr>
         <w:tabs>
           <w:tab w:val="left" w:pos="220"/>
           <w:tab w:val="left" w:pos="720"/>
@@ -5519,7 +5516,6 @@
         <w:autoSpaceDN w:val="0"/>
         <w:adjustRightInd w:val="0"/>
         <w:spacing w:after="240" w:line="340" w:lineRule="atLeast"/>
-        <w:ind w:hanging="720"/>
         <w:jc w:val="left"/>
         <w:rPr>
           <w:rFonts w:ascii="Verdana" w:hAnsi="Verdana" w:cs="Verdana"/>
@@ -5528,29 +5524,63 @@
       </w:pPr>
       <w:r>
         <w:rPr>
-          <w:rFonts w:ascii="Arial" w:hAnsi="Arial" w:cs="Arial"/>
+          <w:rFonts w:ascii="Verdana" w:hAnsi="Verdana" w:cs="Verdana"/>
+          <w:noProof/>
           <w:kern w:val="0"/>
-          <w:sz w:val="30"/>
-          <w:szCs w:val="30"/>
-        </w:rPr>
-        <w:t xml:space="preserve">(4 pts) Write a description of the distribution using the results in part 2. Comment on the skewness and Normality of the data. Note if there are any outliers. </w:t>
-      </w:r>
-      <w:r>
-        <w:rPr>
-          <w:rFonts w:ascii="MS Mincho" w:eastAsia="MS Mincho" w:hAnsi="MS Mincho" w:cs="MS Mincho"/>
-          <w:kern w:val="0"/>
-        </w:rPr>
-        <w:t> -</w:t>
+        </w:rPr>
+        <w:drawing>
+          <wp:inline distT="0" distB="0" distL="0" distR="0" wp14:anchorId="57598422" wp14:editId="02811211">
+            <wp:extent cx="5478145" cy="5445125"/>
+            <wp:effectExtent l="0" t="0" r="8255" b="0"/>
+            <wp:docPr id="3" name="图片 3" descr="../../../../../屏幕快照%202016-03-03%20上午1.09.11.png"/>
+            <wp:cNvGraphicFramePr>
+              <a:graphicFrameLocks xmlns:a="http://schemas.openxmlformats.org/drawingml/2006/main" noChangeAspect="1"/>
+            </wp:cNvGraphicFramePr>
+            <a:graphic xmlns:a="http://schemas.openxmlformats.org/drawingml/2006/main">
+              <a:graphicData uri="http://schemas.openxmlformats.org/drawingml/2006/picture">
+                <pic:pic xmlns:pic="http://schemas.openxmlformats.org/drawingml/2006/picture">
+                  <pic:nvPicPr>
+                    <pic:cNvPr id="0" name="Picture 3" descr="../../../../../屏幕快照%202016-03-03%20上午1.09.11.png"/>
+                    <pic:cNvPicPr>
+                      <a:picLocks noChangeAspect="1" noChangeArrowheads="1"/>
+                    </pic:cNvPicPr>
+                  </pic:nvPicPr>
+                  <pic:blipFill>
+                    <a:blip r:embed="rId7" cstate="print">
+                      <a:extLst>
+                        <a:ext uri="{28A0092B-C50C-407E-A947-70E740481C1C}">
+                          <a14:useLocalDpi xmlns:a14="http://schemas.microsoft.com/office/drawing/2010/main" val="0"/>
+                        </a:ext>
+                      </a:extLst>
+                    </a:blip>
+                    <a:srcRect/>
+                    <a:stretch>
+                      <a:fillRect/>
+                    </a:stretch>
+                  </pic:blipFill>
+                  <pic:spPr bwMode="auto">
+                    <a:xfrm>
+                      <a:off x="0" y="0"/>
+                      <a:ext cx="5478145" cy="5445125"/>
+                    </a:xfrm>
+                    <a:prstGeom prst="rect">
+                      <a:avLst/>
+                    </a:prstGeom>
+                    <a:noFill/>
+                    <a:ln>
+                      <a:noFill/>
+                    </a:ln>
+                  </pic:spPr>
+                </pic:pic>
+              </a:graphicData>
+            </a:graphic>
+          </wp:inline>
+        </w:drawing>
       </w:r>
     </w:p>
     <w:p>
       <w:pPr>
         <w:widowControl/>
-        <w:numPr>
-          <w:ilvl w:val="0"/>
-          <w:numId w:val="1"/>
-        </w:numPr>
         <w:tabs>
           <w:tab w:val="left" w:pos="220"/>
           <w:tab w:val="left" w:pos="720"/>
@@ -5559,7 +5589,7 @@
         <w:autoSpaceDN w:val="0"/>
         <w:adjustRightInd w:val="0"/>
         <w:spacing w:after="240" w:line="340" w:lineRule="atLeast"/>
-        <w:ind w:hanging="720"/>
+        <w:ind w:left="720"/>
         <w:jc w:val="left"/>
         <w:rPr>
           <w:rFonts w:ascii="Verdana" w:hAnsi="Verdana" w:cs="Verdana"/>
@@ -5568,29 +5598,63 @@
       </w:pPr>
       <w:r>
         <w:rPr>
-          <w:rFonts w:ascii="Arial" w:hAnsi="Arial" w:cs="Arial"/>
+          <w:rFonts w:ascii="Verdana" w:hAnsi="Verdana" w:cs="Verdana"/>
+          <w:noProof/>
           <w:kern w:val="0"/>
-          <w:sz w:val="30"/>
-          <w:szCs w:val="30"/>
-        </w:rPr>
-        <w:t xml:space="preserve">(5 pts) Based on your observations in parts 2 and 3, is it appropriate to analyze these data using the t or z procedures? Briefly explain your response. The answer should be the same for the t and z procedures. </w:t>
-      </w:r>
-      <w:r>
-        <w:rPr>
-          <w:rFonts w:ascii="MS Mincho" w:eastAsia="MS Mincho" w:hAnsi="MS Mincho" w:cs="MS Mincho"/>
-          <w:kern w:val="0"/>
-        </w:rPr>
-        <w:t> -</w:t>
+        </w:rPr>
+        <w:drawing>
+          <wp:inline distT="0" distB="0" distL="0" distR="0" wp14:anchorId="1D13FDCB" wp14:editId="07E41B77">
+            <wp:extent cx="5486400" cy="5453380"/>
+            <wp:effectExtent l="0" t="0" r="0" b="7620"/>
+            <wp:docPr id="4" name="图片 4" descr="../../../../../屏幕快照%202016-03-03%20上午1.09.19.png"/>
+            <wp:cNvGraphicFramePr>
+              <a:graphicFrameLocks xmlns:a="http://schemas.openxmlformats.org/drawingml/2006/main" noChangeAspect="1"/>
+            </wp:cNvGraphicFramePr>
+            <a:graphic xmlns:a="http://schemas.openxmlformats.org/drawingml/2006/main">
+              <a:graphicData uri="http://schemas.openxmlformats.org/drawingml/2006/picture">
+                <pic:pic xmlns:pic="http://schemas.openxmlformats.org/drawingml/2006/picture">
+                  <pic:nvPicPr>
+                    <pic:cNvPr id="0" name="Picture 4" descr="../../../../../屏幕快照%202016-03-03%20上午1.09.19.png"/>
+                    <pic:cNvPicPr>
+                      <a:picLocks noChangeAspect="1" noChangeArrowheads="1"/>
+                    </pic:cNvPicPr>
+                  </pic:nvPicPr>
+                  <pic:blipFill>
+                    <a:blip r:embed="rId8" cstate="print">
+                      <a:extLst>
+                        <a:ext uri="{28A0092B-C50C-407E-A947-70E740481C1C}">
+                          <a14:useLocalDpi xmlns:a14="http://schemas.microsoft.com/office/drawing/2010/main" val="0"/>
+                        </a:ext>
+                      </a:extLst>
+                    </a:blip>
+                    <a:srcRect/>
+                    <a:stretch>
+                      <a:fillRect/>
+                    </a:stretch>
+                  </pic:blipFill>
+                  <pic:spPr bwMode="auto">
+                    <a:xfrm>
+                      <a:off x="0" y="0"/>
+                      <a:ext cx="5486400" cy="5453380"/>
+                    </a:xfrm>
+                    <a:prstGeom prst="rect">
+                      <a:avLst/>
+                    </a:prstGeom>
+                    <a:noFill/>
+                    <a:ln>
+                      <a:noFill/>
+                    </a:ln>
+                  </pic:spPr>
+                </pic:pic>
+              </a:graphicData>
+            </a:graphic>
+          </wp:inline>
+        </w:drawing>
       </w:r>
     </w:p>
     <w:p>
       <w:pPr>
         <w:widowControl/>
-        <w:numPr>
-          <w:ilvl w:val="0"/>
-          <w:numId w:val="1"/>
-        </w:numPr>
         <w:tabs>
           <w:tab w:val="left" w:pos="220"/>
           <w:tab w:val="left" w:pos="720"/>
@@ -5599,85 +5663,17 @@
         <w:autoSpaceDN w:val="0"/>
         <w:adjustRightInd w:val="0"/>
         <w:spacing w:after="240" w:line="340" w:lineRule="atLeast"/>
-        <w:ind w:hanging="720"/>
+        <w:ind w:left="720"/>
         <w:jc w:val="left"/>
         <w:rPr>
           <w:rFonts w:ascii="Verdana" w:hAnsi="Verdana" w:cs="Verdana"/>
           <w:kern w:val="0"/>
         </w:rPr>
       </w:pPr>
-      <w:r>
-        <w:rPr>
-          <w:rFonts w:ascii="Arial" w:hAnsi="Arial" w:cs="Arial"/>
-          <w:kern w:val="0"/>
-          <w:sz w:val="30"/>
-          <w:szCs w:val="30"/>
-        </w:rPr>
-        <w:t xml:space="preserve">(5 pts.) Find a 95% z confidence interval for the true mean weight of barrows and gilts. Note: so that we can compare parts 5) and 6) more easily, we will be assuming that the population standard deviation is the same as the sample standard deviation. If this was not </w:t>
-      </w:r>
-      <w:proofErr w:type="gramStart"/>
-      <w:r>
-        <w:rPr>
-          <w:rFonts w:ascii="Arial" w:hAnsi="Arial" w:cs="Arial"/>
-          <w:kern w:val="0"/>
-          <w:sz w:val="30"/>
-          <w:szCs w:val="30"/>
-        </w:rPr>
-        <w:t>done</w:t>
-      </w:r>
-      <w:proofErr w:type="gramEnd"/>
-      <w:r>
-        <w:rPr>
-          <w:rFonts w:ascii="Arial" w:hAnsi="Arial" w:cs="Arial"/>
-          <w:kern w:val="0"/>
-          <w:sz w:val="30"/>
-          <w:szCs w:val="30"/>
-        </w:rPr>
-        <w:t xml:space="preserve"> then the intervals would be different because of the different value of </w:t>
-      </w:r>
-      <w:r>
-        <w:rPr>
-          <w:rFonts w:ascii="Symbol" w:hAnsi="Symbol" w:cs="Symbol"/>
-          <w:kern w:val="0"/>
-          <w:sz w:val="30"/>
-          <w:szCs w:val="30"/>
-        </w:rPr>
-        <w:t></w:t>
-      </w:r>
-      <w:r>
-        <w:rPr>
-          <w:rFonts w:ascii="Symbol" w:hAnsi="Symbol" w:cs="Symbol"/>
-          <w:kern w:val="0"/>
-          <w:sz w:val="30"/>
-          <w:szCs w:val="30"/>
-        </w:rPr>
-        <w:t></w:t>
-      </w:r>
-      <w:r>
-        <w:rPr>
-          <w:rFonts w:ascii="Arial" w:hAnsi="Arial" w:cs="Arial"/>
-          <w:kern w:val="0"/>
-          <w:sz w:val="30"/>
-          <w:szCs w:val="30"/>
-        </w:rPr>
-        <w:t xml:space="preserve">and s. </w:t>
-      </w:r>
-      <w:r>
-        <w:rPr>
-          <w:rFonts w:ascii="MS Mincho" w:eastAsia="MS Mincho" w:hAnsi="MS Mincho" w:cs="MS Mincho"/>
-          <w:kern w:val="0"/>
-        </w:rPr>
-        <w:t> -</w:t>
-      </w:r>
     </w:p>
     <w:p>
       <w:pPr>
         <w:widowControl/>
-        <w:numPr>
-          <w:ilvl w:val="0"/>
-          <w:numId w:val="1"/>
-        </w:numPr>
         <w:tabs>
           <w:tab w:val="left" w:pos="220"/>
           <w:tab w:val="left" w:pos="720"/>
@@ -5686,61 +5682,17 @@
         <w:autoSpaceDN w:val="0"/>
         <w:adjustRightInd w:val="0"/>
         <w:spacing w:after="240" w:line="340" w:lineRule="atLeast"/>
-        <w:ind w:hanging="720"/>
+        <w:ind w:left="720"/>
         <w:jc w:val="left"/>
         <w:rPr>
           <w:rFonts w:ascii="Verdana" w:hAnsi="Verdana" w:cs="Verdana"/>
           <w:kern w:val="0"/>
         </w:rPr>
       </w:pPr>
-      <w:r>
-        <w:rPr>
-          <w:rFonts w:ascii="Arial" w:hAnsi="Arial" w:cs="Arial"/>
-          <w:kern w:val="0"/>
-          <w:sz w:val="30"/>
-          <w:szCs w:val="30"/>
-        </w:rPr>
-        <w:t xml:space="preserve">(5 pts.) Find a 95% t confidence interval for the true mean weight of barrows and gilts. </w:t>
-      </w:r>
-      <w:r>
-        <w:rPr>
-          <w:rFonts w:ascii="MS Mincho" w:eastAsia="MS Mincho" w:hAnsi="MS Mincho" w:cs="MS Mincho"/>
-          <w:kern w:val="0"/>
-        </w:rPr>
-        <w:t> -</w:t>
-      </w:r>
     </w:p>
     <w:p>
       <w:pPr>
         <w:widowControl/>
-        <w:autoSpaceDE w:val="0"/>
-        <w:autoSpaceDN w:val="0"/>
-        <w:adjustRightInd w:val="0"/>
-        <w:spacing w:after="240" w:line="340" w:lineRule="atLeast"/>
-        <w:jc w:val="left"/>
-        <w:rPr>
-          <w:rFonts w:ascii="Times" w:hAnsi="Times" w:cs="Times"/>
-          <w:kern w:val="0"/>
-        </w:rPr>
-      </w:pPr>
-      <w:r>
-        <w:rPr>
-          <w:rFonts w:ascii="Arial" w:hAnsi="Arial" w:cs="Arial"/>
-          <w:kern w:val="0"/>
-          <w:sz w:val="30"/>
-          <w:szCs w:val="30"/>
-        </w:rPr>
-        <w:t xml:space="preserve">STAT 350 (Spring 2016) Lab 5 2 </w:t>
-      </w:r>
-    </w:p>
-    <w:p>
-      <w:pPr>
-        <w:widowControl/>
-        <w:numPr>
-          <w:ilvl w:val="0"/>
-          <w:numId w:val="2"/>
-        </w:numPr>
         <w:tabs>
           <w:tab w:val="left" w:pos="220"/>
           <w:tab w:val="left" w:pos="720"/>
@@ -5749,7 +5701,7 @@
         <w:autoSpaceDN w:val="0"/>
         <w:adjustRightInd w:val="0"/>
         <w:spacing w:after="240" w:line="340" w:lineRule="atLeast"/>
-        <w:ind w:hanging="720"/>
+        <w:ind w:left="720"/>
         <w:jc w:val="left"/>
         <w:rPr>
           <w:rFonts w:ascii="Verdana" w:hAnsi="Verdana" w:cs="Verdana"/>
@@ -5758,29 +5710,63 @@
       </w:pPr>
       <w:r>
         <w:rPr>
-          <w:rFonts w:ascii="Arial" w:hAnsi="Arial" w:cs="Arial"/>
+          <w:rFonts w:ascii="Verdana" w:hAnsi="Verdana" w:cs="Verdana"/>
+          <w:noProof/>
           <w:kern w:val="0"/>
-          <w:sz w:val="30"/>
-          <w:szCs w:val="30"/>
-        </w:rPr>
-        <w:t xml:space="preserve">(5 pts.) Are these two intervals the same or different? Please explain your answer. If they are different, comment on the reason. </w:t>
-      </w:r>
-      <w:r>
-        <w:rPr>
-          <w:rFonts w:ascii="MS Mincho" w:eastAsia="MS Mincho" w:hAnsi="MS Mincho" w:cs="MS Mincho"/>
-          <w:kern w:val="0"/>
-        </w:rPr>
-        <w:t> -</w:t>
+        </w:rPr>
+        <w:drawing>
+          <wp:inline distT="0" distB="0" distL="0" distR="0" wp14:anchorId="0A6CB28E" wp14:editId="46613C73">
+            <wp:extent cx="5478145" cy="5461635"/>
+            <wp:effectExtent l="0" t="0" r="8255" b="0"/>
+            <wp:docPr id="5" name="图片 5" descr="../../../../../屏幕快照%202016-03-03%20上午1.09.27.png"/>
+            <wp:cNvGraphicFramePr>
+              <a:graphicFrameLocks xmlns:a="http://schemas.openxmlformats.org/drawingml/2006/main" noChangeAspect="1"/>
+            </wp:cNvGraphicFramePr>
+            <a:graphic xmlns:a="http://schemas.openxmlformats.org/drawingml/2006/main">
+              <a:graphicData uri="http://schemas.openxmlformats.org/drawingml/2006/picture">
+                <pic:pic xmlns:pic="http://schemas.openxmlformats.org/drawingml/2006/picture">
+                  <pic:nvPicPr>
+                    <pic:cNvPr id="0" name="Picture 5" descr="../../../../../屏幕快照%202016-03-03%20上午1.09.27.png"/>
+                    <pic:cNvPicPr>
+                      <a:picLocks noChangeAspect="1" noChangeArrowheads="1"/>
+                    </pic:cNvPicPr>
+                  </pic:nvPicPr>
+                  <pic:blipFill>
+                    <a:blip r:embed="rId9" cstate="print">
+                      <a:extLst>
+                        <a:ext uri="{28A0092B-C50C-407E-A947-70E740481C1C}">
+                          <a14:useLocalDpi xmlns:a14="http://schemas.microsoft.com/office/drawing/2010/main" val="0"/>
+                        </a:ext>
+                      </a:extLst>
+                    </a:blip>
+                    <a:srcRect/>
+                    <a:stretch>
+                      <a:fillRect/>
+                    </a:stretch>
+                  </pic:blipFill>
+                  <pic:spPr bwMode="auto">
+                    <a:xfrm>
+                      <a:off x="0" y="0"/>
+                      <a:ext cx="5478145" cy="5461635"/>
+                    </a:xfrm>
+                    <a:prstGeom prst="rect">
+                      <a:avLst/>
+                    </a:prstGeom>
+                    <a:noFill/>
+                    <a:ln>
+                      <a:noFill/>
+                    </a:ln>
+                  </pic:spPr>
+                </pic:pic>
+              </a:graphicData>
+            </a:graphic>
+          </wp:inline>
+        </w:drawing>
       </w:r>
     </w:p>
     <w:p>
       <w:pPr>
         <w:widowControl/>
-        <w:numPr>
-          <w:ilvl w:val="0"/>
-          <w:numId w:val="2"/>
-        </w:numPr>
         <w:tabs>
           <w:tab w:val="left" w:pos="220"/>
           <w:tab w:val="left" w:pos="720"/>
@@ -5789,40 +5775,443 @@
         <w:autoSpaceDN w:val="0"/>
         <w:adjustRightInd w:val="0"/>
         <w:spacing w:after="240" w:line="340" w:lineRule="atLeast"/>
-        <w:ind w:hanging="720"/>
+        <w:ind w:left="720"/>
         <w:jc w:val="left"/>
         <w:rPr>
           <w:rFonts w:ascii="Verdana" w:hAnsi="Verdana" w:cs="Verdana"/>
           <w:kern w:val="0"/>
         </w:rPr>
       </w:pPr>
-      <w:r>
+    </w:p>
+    <w:p>
+      <w:pPr>
+        <w:widowControl/>
+        <w:tabs>
+          <w:tab w:val="left" w:pos="220"/>
+          <w:tab w:val="left" w:pos="720"/>
+        </w:tabs>
+        <w:autoSpaceDE w:val="0"/>
+        <w:autoSpaceDN w:val="0"/>
+        <w:adjustRightInd w:val="0"/>
+        <w:spacing w:after="240" w:line="340" w:lineRule="atLeast"/>
+        <w:ind w:left="720"/>
+        <w:jc w:val="left"/>
         <w:rPr>
           <w:rFonts w:ascii="Arial" w:hAnsi="Arial" w:cs="Arial"/>
           <w:kern w:val="0"/>
           <w:sz w:val="30"/>
           <w:szCs w:val="30"/>
         </w:rPr>
-        <w:t>(5 pts.) Using your answers in parts 5 and 6, is there any evidence to suggest that the claim (</w:t>
-      </w:r>
-      <w:r>
-        <w:rPr>
-          <w:rFonts w:ascii="Times" w:hAnsi="Times" w:cs="Times"/>
+      </w:pPr>
+    </w:p>
+    <w:p>
+      <w:pPr>
+        <w:widowControl/>
+        <w:tabs>
+          <w:tab w:val="left" w:pos="220"/>
+          <w:tab w:val="left" w:pos="720"/>
+        </w:tabs>
+        <w:autoSpaceDE w:val="0"/>
+        <w:autoSpaceDN w:val="0"/>
+        <w:adjustRightInd w:val="0"/>
+        <w:spacing w:after="240" w:line="340" w:lineRule="atLeast"/>
+        <w:ind w:left="720"/>
+        <w:jc w:val="left"/>
+        <w:rPr>
+          <w:rFonts w:ascii="Arial" w:hAnsi="Arial" w:cs="Arial"/>
           <w:kern w:val="0"/>
           <w:sz w:val="30"/>
           <w:szCs w:val="30"/>
         </w:rPr>
-        <w:t xml:space="preserve">μ </w:t>
-      </w:r>
-      <w:r>
+      </w:pPr>
+    </w:p>
+    <w:p>
+      <w:pPr>
+        <w:widowControl/>
+        <w:tabs>
+          <w:tab w:val="left" w:pos="220"/>
+          <w:tab w:val="left" w:pos="720"/>
+        </w:tabs>
+        <w:autoSpaceDE w:val="0"/>
+        <w:autoSpaceDN w:val="0"/>
+        <w:adjustRightInd w:val="0"/>
+        <w:spacing w:after="240" w:line="340" w:lineRule="atLeast"/>
+        <w:jc w:val="left"/>
         <w:rPr>
           <w:rFonts w:ascii="Arial" w:hAnsi="Arial" w:cs="Arial"/>
           <w:kern w:val="0"/>
           <w:sz w:val="30"/>
           <w:szCs w:val="30"/>
         </w:rPr>
-        <w:t xml:space="preserve">= 275.4) is wrong? Justify your answer. </w:t>
-      </w:r>
+      </w:pPr>
+    </w:p>
+    <w:p>
+      <w:pPr>
+        <w:widowControl/>
+        <w:tabs>
+          <w:tab w:val="left" w:pos="220"/>
+          <w:tab w:val="left" w:pos="720"/>
+        </w:tabs>
+        <w:autoSpaceDE w:val="0"/>
+        <w:autoSpaceDN w:val="0"/>
+        <w:adjustRightInd w:val="0"/>
+        <w:spacing w:after="240" w:line="340" w:lineRule="atLeast"/>
+        <w:jc w:val="left"/>
+        <w:rPr>
+          <w:rFonts w:ascii="Arial" w:hAnsi="Arial" w:cs="Arial"/>
+          <w:kern w:val="0"/>
+          <w:sz w:val="30"/>
+          <w:szCs w:val="30"/>
+        </w:rPr>
+      </w:pPr>
+      <w:r>
+        <w:rPr>
+          <w:rFonts w:ascii="Arial" w:hAnsi="Arial" w:cs="Arial"/>
+          <w:kern w:val="0"/>
+          <w:sz w:val="30"/>
+          <w:szCs w:val="30"/>
+        </w:rPr>
+        <w:t> +</w:t>
+      </w:r>
+    </w:p>
+    <w:p>
+      <w:pPr>
+        <w:widowControl/>
+        <w:tabs>
+          <w:tab w:val="left" w:pos="220"/>
+          <w:tab w:val="left" w:pos="720"/>
+        </w:tabs>
+        <w:autoSpaceDE w:val="0"/>
+        <w:autoSpaceDN w:val="0"/>
+        <w:adjustRightInd w:val="0"/>
+        <w:spacing w:after="240" w:line="340" w:lineRule="atLeast"/>
+        <w:jc w:val="left"/>
+        <w:rPr>
+          <w:rFonts w:ascii="Arial" w:hAnsi="Arial" w:cs="Arial"/>
+          <w:kern w:val="0"/>
+          <w:sz w:val="30"/>
+          <w:szCs w:val="30"/>
+        </w:rPr>
+      </w:pPr>
+      <w:r>
+        <w:rPr>
+          <w:rFonts w:ascii="Arial" w:hAnsi="Arial" w:cs="Arial"/>
+          <w:kern w:val="0"/>
+          <w:sz w:val="30"/>
+          <w:szCs w:val="30"/>
+        </w:rPr>
+        <w:t>B.3.</w:t>
+      </w:r>
+    </w:p>
+    <w:p>
+      <w:pPr>
+        <w:widowControl/>
+        <w:tabs>
+          <w:tab w:val="left" w:pos="220"/>
+          <w:tab w:val="left" w:pos="720"/>
+        </w:tabs>
+        <w:autoSpaceDE w:val="0"/>
+        <w:autoSpaceDN w:val="0"/>
+        <w:adjustRightInd w:val="0"/>
+        <w:spacing w:after="240" w:line="340" w:lineRule="atLeast"/>
+        <w:jc w:val="left"/>
+        <w:rPr>
+          <w:rFonts w:ascii="Arial" w:hAnsi="Arial" w:cs="Arial"/>
+          <w:kern w:val="0"/>
+          <w:sz w:val="30"/>
+          <w:szCs w:val="30"/>
+        </w:rPr>
+      </w:pPr>
+      <w:r>
+        <w:rPr>
+          <w:rFonts w:ascii="Arial" w:hAnsi="Arial" w:cs="Arial"/>
+          <w:kern w:val="0"/>
+          <w:sz w:val="30"/>
+          <w:szCs w:val="30"/>
+        </w:rPr>
+        <w:t>The distribution is slightly skewed to the left but totally symmetric. Also, it has few outliers hence the graph looks pretty normally distributed.</w:t>
+      </w:r>
+    </w:p>
+    <w:p>
+      <w:pPr>
+        <w:widowControl/>
+        <w:tabs>
+          <w:tab w:val="left" w:pos="220"/>
+          <w:tab w:val="left" w:pos="720"/>
+        </w:tabs>
+        <w:autoSpaceDE w:val="0"/>
+        <w:autoSpaceDN w:val="0"/>
+        <w:adjustRightInd w:val="0"/>
+        <w:spacing w:after="240" w:line="340" w:lineRule="atLeast"/>
+        <w:jc w:val="left"/>
+        <w:rPr>
+          <w:rFonts w:ascii="Arial" w:hAnsi="Arial" w:cs="Arial"/>
+          <w:kern w:val="0"/>
+          <w:sz w:val="30"/>
+          <w:szCs w:val="30"/>
+        </w:rPr>
+      </w:pPr>
+      <w:r>
+        <w:rPr>
+          <w:rFonts w:ascii="Arial" w:hAnsi="Arial" w:cs="Arial"/>
+          <w:kern w:val="0"/>
+          <w:sz w:val="30"/>
+          <w:szCs w:val="30"/>
+        </w:rPr>
+        <w:t>B</w:t>
+      </w:r>
+      <w:r>
+        <w:rPr>
+          <w:rFonts w:ascii="Arial" w:hAnsi="Arial" w:cs="Arial"/>
+          <w:kern w:val="0"/>
+          <w:sz w:val="30"/>
+          <w:szCs w:val="30"/>
+        </w:rPr>
+        <w:t>.4.</w:t>
+      </w:r>
+    </w:p>
+    <w:p>
+      <w:pPr>
+        <w:widowControl/>
+        <w:tabs>
+          <w:tab w:val="left" w:pos="220"/>
+          <w:tab w:val="left" w:pos="720"/>
+        </w:tabs>
+        <w:autoSpaceDE w:val="0"/>
+        <w:autoSpaceDN w:val="0"/>
+        <w:adjustRightInd w:val="0"/>
+        <w:spacing w:after="240" w:line="340" w:lineRule="atLeast"/>
+        <w:jc w:val="left"/>
+        <w:rPr>
+          <w:rFonts w:ascii="Arial" w:hAnsi="Arial" w:cs="Arial"/>
+          <w:kern w:val="0"/>
+          <w:sz w:val="30"/>
+          <w:szCs w:val="30"/>
+        </w:rPr>
+      </w:pPr>
+      <w:r>
+        <w:rPr>
+          <w:rFonts w:ascii="Arial" w:hAnsi="Arial" w:cs="Arial"/>
+          <w:kern w:val="0"/>
+          <w:sz w:val="30"/>
+          <w:szCs w:val="30"/>
+        </w:rPr>
+        <w:t>It is appropriate to analyze these data using the t procedures because the question only offered the population mean. We do not have any information about population variance and we do know the sample mean and the sample variance. Hence, using t test is appropriate.</w:t>
+      </w:r>
+    </w:p>
+    <w:p>
+      <w:pPr>
+        <w:widowControl/>
+        <w:tabs>
+          <w:tab w:val="left" w:pos="220"/>
+          <w:tab w:val="left" w:pos="720"/>
+        </w:tabs>
+        <w:autoSpaceDE w:val="0"/>
+        <w:autoSpaceDN w:val="0"/>
+        <w:adjustRightInd w:val="0"/>
+        <w:spacing w:after="240" w:line="340" w:lineRule="atLeast"/>
+        <w:jc w:val="left"/>
+        <w:rPr>
+          <w:rFonts w:ascii="Arial" w:hAnsi="Arial" w:cs="Arial"/>
+          <w:kern w:val="0"/>
+          <w:sz w:val="30"/>
+          <w:szCs w:val="30"/>
+        </w:rPr>
+      </w:pPr>
+      <w:r>
+        <w:rPr>
+          <w:rFonts w:ascii="Arial" w:hAnsi="Arial" w:cs="Arial"/>
+          <w:kern w:val="0"/>
+          <w:sz w:val="30"/>
+          <w:szCs w:val="30"/>
+        </w:rPr>
+        <w:t>B.5.</w:t>
+      </w:r>
+    </w:p>
+    <w:p>
+      <w:pPr>
+        <w:widowControl/>
+        <w:tabs>
+          <w:tab w:val="left" w:pos="220"/>
+          <w:tab w:val="left" w:pos="720"/>
+        </w:tabs>
+        <w:autoSpaceDE w:val="0"/>
+        <w:autoSpaceDN w:val="0"/>
+        <w:adjustRightInd w:val="0"/>
+        <w:spacing w:after="240" w:line="340" w:lineRule="atLeast"/>
+        <w:jc w:val="left"/>
+        <w:rPr>
+          <w:rFonts w:ascii="Arial" w:hAnsi="Arial" w:cs="Arial"/>
+          <w:kern w:val="0"/>
+          <w:sz w:val="30"/>
+          <w:szCs w:val="30"/>
+        </w:rPr>
+      </w:pPr>
+      <w:r>
+        <w:rPr>
+          <w:rFonts w:ascii="Arial" w:hAnsi="Arial" w:cs="Arial"/>
+          <w:noProof/>
+          <w:kern w:val="0"/>
+          <w:sz w:val="30"/>
+          <w:szCs w:val="30"/>
+        </w:rPr>
+        <w:drawing>
+          <wp:inline distT="0" distB="0" distL="0" distR="0" wp14:anchorId="30679804" wp14:editId="4E6CE9E5">
+            <wp:extent cx="5486400" cy="1367790"/>
+            <wp:effectExtent l="0" t="0" r="0" b="3810"/>
+            <wp:docPr id="7" name="图片 7" descr="../../../../../屏幕快照%202016-03-03%20上午1.23.11.png"/>
+            <wp:cNvGraphicFramePr>
+              <a:graphicFrameLocks xmlns:a="http://schemas.openxmlformats.org/drawingml/2006/main" noChangeAspect="1"/>
+            </wp:cNvGraphicFramePr>
+            <a:graphic xmlns:a="http://schemas.openxmlformats.org/drawingml/2006/main">
+              <a:graphicData uri="http://schemas.openxmlformats.org/drawingml/2006/picture">
+                <pic:pic xmlns:pic="http://schemas.openxmlformats.org/drawingml/2006/picture">
+                  <pic:nvPicPr>
+                    <pic:cNvPr id="0" name="Picture 7" descr="../../../../../屏幕快照%202016-03-03%20上午1.23.11.png"/>
+                    <pic:cNvPicPr>
+                      <a:picLocks noChangeAspect="1" noChangeArrowheads="1"/>
+                    </pic:cNvPicPr>
+                  </pic:nvPicPr>
+                  <pic:blipFill>
+                    <a:blip r:embed="rId10" cstate="print">
+                      <a:extLst>
+                        <a:ext uri="{28A0092B-C50C-407E-A947-70E740481C1C}">
+                          <a14:useLocalDpi xmlns:a14="http://schemas.microsoft.com/office/drawing/2010/main" val="0"/>
+                        </a:ext>
+                      </a:extLst>
+                    </a:blip>
+                    <a:srcRect/>
+                    <a:stretch>
+                      <a:fillRect/>
+                    </a:stretch>
+                  </pic:blipFill>
+                  <pic:spPr bwMode="auto">
+                    <a:xfrm>
+                      <a:off x="0" y="0"/>
+                      <a:ext cx="5486400" cy="1367790"/>
+                    </a:xfrm>
+                    <a:prstGeom prst="rect">
+                      <a:avLst/>
+                    </a:prstGeom>
+                    <a:noFill/>
+                    <a:ln>
+                      <a:noFill/>
+                    </a:ln>
+                  </pic:spPr>
+                </pic:pic>
+              </a:graphicData>
+            </a:graphic>
+          </wp:inline>
+        </w:drawing>
+      </w:r>
+    </w:p>
+    <w:p>
+      <w:pPr>
+        <w:widowControl/>
+        <w:tabs>
+          <w:tab w:val="left" w:pos="220"/>
+          <w:tab w:val="left" w:pos="720"/>
+        </w:tabs>
+        <w:autoSpaceDE w:val="0"/>
+        <w:autoSpaceDN w:val="0"/>
+        <w:adjustRightInd w:val="0"/>
+        <w:spacing w:after="240" w:line="340" w:lineRule="atLeast"/>
+        <w:jc w:val="left"/>
+        <w:rPr>
+          <w:rFonts w:ascii="Arial" w:hAnsi="Arial" w:cs="Arial"/>
+          <w:kern w:val="0"/>
+          <w:sz w:val="30"/>
+          <w:szCs w:val="30"/>
+        </w:rPr>
+      </w:pPr>
+    </w:p>
+    <w:p>
+      <w:pPr>
+        <w:widowControl/>
+        <w:tabs>
+          <w:tab w:val="left" w:pos="220"/>
+          <w:tab w:val="left" w:pos="720"/>
+        </w:tabs>
+        <w:autoSpaceDE w:val="0"/>
+        <w:autoSpaceDN w:val="0"/>
+        <w:adjustRightInd w:val="0"/>
+        <w:spacing w:after="240" w:line="340" w:lineRule="atLeast"/>
+        <w:jc w:val="left"/>
+        <w:rPr>
+          <w:rFonts w:ascii="Arial" w:hAnsi="Arial" w:cs="Arial"/>
+          <w:kern w:val="0"/>
+          <w:sz w:val="30"/>
+          <w:szCs w:val="30"/>
+        </w:rPr>
+      </w:pPr>
+    </w:p>
+    <w:p>
+      <w:pPr>
+        <w:widowControl/>
+        <w:tabs>
+          <w:tab w:val="left" w:pos="220"/>
+          <w:tab w:val="left" w:pos="720"/>
+        </w:tabs>
+        <w:autoSpaceDE w:val="0"/>
+        <w:autoSpaceDN w:val="0"/>
+        <w:adjustRightInd w:val="0"/>
+        <w:spacing w:after="240" w:line="340" w:lineRule="atLeast"/>
+        <w:jc w:val="left"/>
+        <w:rPr>
+          <w:rFonts w:ascii="Arial" w:hAnsi="Arial" w:cs="Arial"/>
+          <w:kern w:val="0"/>
+          <w:sz w:val="30"/>
+          <w:szCs w:val="30"/>
+        </w:rPr>
+      </w:pPr>
+    </w:p>
+    <w:p>
+      <w:pPr>
+        <w:widowControl/>
+        <w:tabs>
+          <w:tab w:val="left" w:pos="220"/>
+          <w:tab w:val="left" w:pos="720"/>
+        </w:tabs>
+        <w:autoSpaceDE w:val="0"/>
+        <w:autoSpaceDN w:val="0"/>
+        <w:adjustRightInd w:val="0"/>
+        <w:spacing w:after="240" w:line="340" w:lineRule="atLeast"/>
+        <w:jc w:val="left"/>
+        <w:rPr>
+          <w:rFonts w:ascii="Arial" w:hAnsi="Arial" w:cs="Arial"/>
+          <w:kern w:val="0"/>
+          <w:sz w:val="30"/>
+          <w:szCs w:val="30"/>
+        </w:rPr>
+      </w:pPr>
+      <w:r>
+        <w:rPr>
+          <w:rFonts w:ascii="Arial" w:hAnsi="Arial" w:cs="Arial"/>
+          <w:kern w:val="0"/>
+          <w:sz w:val="30"/>
+          <w:szCs w:val="30"/>
+        </w:rPr>
+        <w:t>B.6.</w:t>
+      </w:r>
+    </w:p>
+    <w:p>
+      <w:pPr>
+        <w:widowControl/>
+        <w:tabs>
+          <w:tab w:val="left" w:pos="220"/>
+          <w:tab w:val="left" w:pos="720"/>
+        </w:tabs>
+        <w:autoSpaceDE w:val="0"/>
+        <w:autoSpaceDN w:val="0"/>
+        <w:adjustRightInd w:val="0"/>
+        <w:spacing w:after="240" w:line="340" w:lineRule="atLeast"/>
+        <w:jc w:val="left"/>
+        <w:rPr>
+          <w:rFonts w:ascii="Verdana" w:hAnsi="Verdana" w:cs="Verdana"/>
+          <w:kern w:val="0"/>
+        </w:rPr>
+      </w:pPr>
       <w:r>
         <w:rPr>
           <w:rFonts w:ascii="MS Mincho" w:eastAsia="MS Mincho" w:hAnsi="MS Mincho" w:cs="MS Mincho"/>
@@ -5831,13 +6220,188 @@
         <w:t>  </w:t>
       </w:r>
-    </w:p>
-    <w:p>
-      <w:pPr>
-        <w:rPr>
-          <w:rFonts w:ascii="Arial" w:hAnsi="Arial" w:cs="Arial"/>
-        </w:rPr>
-      </w:pPr>
+      <w:r>
+        <w:rPr>
+          <w:rFonts w:ascii="MS Mincho" w:eastAsia="MS Mincho" w:hAnsi="MS Mincho" w:cs="MS Mincho"/>
+          <w:noProof/>
+          <w:kern w:val="0"/>
+        </w:rPr>
+        <w:drawing>
+          <wp:inline distT="0" distB="0" distL="0" distR="0" wp14:anchorId="67D922E0" wp14:editId="35DEFE38">
+            <wp:extent cx="5478145" cy="1383665"/>
+            <wp:effectExtent l="0" t="0" r="8255" b="0"/>
+            <wp:docPr id="8" name="图片 8" descr="../../../../../屏幕快照%202016-03-03%20上午1.23.15.png"/>
+            <wp:cNvGraphicFramePr>
+              <a:graphicFrameLocks xmlns:a="http://schemas.openxmlformats.org/drawingml/2006/main" noChangeAspect="1"/>
+            </wp:cNvGraphicFramePr>
+            <a:graphic xmlns:a="http://schemas.openxmlformats.org/drawingml/2006/main">
+              <a:graphicData uri="http://schemas.openxmlformats.org/drawingml/2006/picture">
+                <pic:pic xmlns:pic="http://schemas.openxmlformats.org/drawingml/2006/picture">
+                  <pic:nvPicPr>
+                    <pic:cNvPr id="0" name="Picture 8" descr="../../../../../屏幕快照%202016-03-03%20上午1.23.15.png"/>
+                    <pic:cNvPicPr>
+                      <a:picLocks noChangeAspect="1" noChangeArrowheads="1"/>
+                    </pic:cNvPicPr>
+                  </pic:nvPicPr>
+                  <pic:blipFill>
+                    <a:blip r:embed="rId11" cstate="print">
+                      <a:extLst>
+                        <a:ext uri="{28A0092B-C50C-407E-A947-70E740481C1C}">
+                          <a14:useLocalDpi xmlns:a14="http://schemas.microsoft.com/office/drawing/2010/main" val="0"/>
+                        </a:ext>
+                      </a:extLst>
+                    </a:blip>
+                    <a:srcRect/>
+                    <a:stretch>
+                      <a:fillRect/>
+                    </a:stretch>
+                  </pic:blipFill>
+                  <pic:spPr bwMode="auto">
+                    <a:xfrm>
+                      <a:off x="0" y="0"/>
+                      <a:ext cx="5478145" cy="1383665"/>
+                    </a:xfrm>
+                    <a:prstGeom prst="rect">
+                      <a:avLst/>
+                    </a:prstGeom>
+                    <a:noFill/>
+                    <a:ln>
+                      <a:noFill/>
+                    </a:ln>
+                  </pic:spPr>
+                </pic:pic>
+              </a:graphicData>
+            </a:graphic>
+          </wp:inline>
+        </w:drawing>
+      </w:r>
+    </w:p>
+    <w:p>
+      <w:pPr>
+        <w:widowControl/>
+        <w:autoSpaceDE w:val="0"/>
+        <w:autoSpaceDN w:val="0"/>
+        <w:adjustRightInd w:val="0"/>
+        <w:spacing w:after="240" w:line="340" w:lineRule="atLeast"/>
+        <w:jc w:val="left"/>
+        <w:rPr>
+          <w:rFonts w:ascii="Arial" w:hAnsi="Arial" w:cs="Arial"/>
+          <w:kern w:val="0"/>
+          <w:sz w:val="30"/>
+          <w:szCs w:val="30"/>
+        </w:rPr>
+      </w:pPr>
+      <w:r>
+        <w:rPr>
+          <w:rFonts w:ascii="Arial" w:hAnsi="Arial" w:cs="Arial"/>
+          <w:kern w:val="0"/>
+          <w:sz w:val="30"/>
+          <w:szCs w:val="30"/>
+        </w:rPr>
+        <w:t>B.7.</w:t>
+      </w:r>
+    </w:p>
+    <w:p>
+      <w:pPr>
+        <w:widowControl/>
+        <w:autoSpaceDE w:val="0"/>
+        <w:autoSpaceDN w:val="0"/>
+        <w:adjustRightInd w:val="0"/>
+        <w:spacing w:after="240" w:line="340" w:lineRule="atLeast"/>
+        <w:jc w:val="left"/>
+        <w:rPr>
+          <w:rFonts w:ascii="Arial" w:hAnsi="Arial" w:cs="Arial"/>
+          <w:kern w:val="0"/>
+          <w:sz w:val="30"/>
+          <w:szCs w:val="30"/>
+        </w:rPr>
+      </w:pPr>
+      <w:r>
+        <w:rPr>
+          <w:rFonts w:ascii="Arial" w:hAnsi="Arial" w:cs="Arial"/>
+          <w:kern w:val="0"/>
+          <w:sz w:val="30"/>
+          <w:szCs w:val="30"/>
+        </w:rPr>
+        <w:t xml:space="preserve">These two intervals are different because we use different test procedures. In z-test we do not consider degree of freedom while in t-test we do consider DF. </w:t>
+      </w:r>
+    </w:p>
+    <w:p>
+      <w:pPr>
+        <w:widowControl/>
+        <w:tabs>
+          <w:tab w:val="left" w:pos="220"/>
+          <w:tab w:val="left" w:pos="720"/>
+        </w:tabs>
+        <w:autoSpaceDE w:val="0"/>
+        <w:autoSpaceDN w:val="0"/>
+        <w:adjustRightInd w:val="0"/>
+        <w:spacing w:after="240" w:line="340" w:lineRule="atLeast"/>
+        <w:jc w:val="left"/>
+        <w:rPr>
+          <w:rFonts w:ascii="Arial" w:hAnsi="Arial" w:cs="Arial"/>
+          <w:kern w:val="0"/>
+          <w:sz w:val="30"/>
+          <w:szCs w:val="30"/>
+        </w:rPr>
+      </w:pPr>
+      <w:r>
+        <w:rPr>
+          <w:rFonts w:ascii="Arial" w:hAnsi="Arial" w:cs="Arial"/>
+          <w:kern w:val="0"/>
+          <w:sz w:val="30"/>
+          <w:szCs w:val="30"/>
+        </w:rPr>
+        <w:t xml:space="preserve">B.8. </w:t>
+      </w:r>
+    </w:p>
+    <w:p>
+      <w:pPr>
+        <w:rPr>
+          <w:rFonts w:ascii="Arial" w:hAnsi="Arial" w:cs="Arial"/>
+          <w:kern w:val="0"/>
+          <w:sz w:val="30"/>
+          <w:szCs w:val="30"/>
+        </w:rPr>
+      </w:pPr>
+      <w:r>
+        <w:rPr>
+          <w:rFonts w:ascii="Arial" w:hAnsi="Arial" w:cs="Arial"/>
+          <w:kern w:val="0"/>
+          <w:sz w:val="30"/>
+          <w:szCs w:val="30"/>
+        </w:rPr>
+        <w:t xml:space="preserve">We do have evidence to reject the claim that </w:t>
+      </w:r>
+      <w:r>
+        <w:rPr>
+          <w:rFonts w:ascii="Arial" w:hAnsi="Arial" w:cs="Arial"/>
+          <w:kern w:val="0"/>
+          <w:sz w:val="30"/>
+          <w:szCs w:val="30"/>
+        </w:rPr>
+        <w:t xml:space="preserve">μ </w:t>
+      </w:r>
+      <w:r>
+        <w:rPr>
+          <w:rFonts w:ascii="Arial" w:hAnsi="Arial" w:cs="Arial"/>
+          <w:kern w:val="0"/>
+          <w:sz w:val="30"/>
+          <w:szCs w:val="30"/>
+        </w:rPr>
+        <w:t>= 275.4</w:t>
+      </w:r>
+      <w:r>
+        <w:rPr>
+          <w:rFonts w:ascii="Arial" w:hAnsi="Arial" w:cs="Arial"/>
+          <w:kern w:val="0"/>
+          <w:sz w:val="30"/>
+          <w:szCs w:val="30"/>
+        </w:rPr>
+        <w:t xml:space="preserve"> because 275.4 is not included in t-test confidence interval we calculated.</w:t>
+      </w:r>
+      <w:bookmarkStart w:id="0" w:name="_GoBack"/>
+      <w:bookmarkEnd w:id="0"/>
     </w:p>
     <w:p/>
     <w:sectPr>

</xml_diff>

<commit_message>
STAT 598 HW3 start
</commit_message>
<xml_diff>
--- a/STAT350_R/STAT350/Labs/Lab5/STAT350 Lab5.docx
+++ b/STAT350_R/STAT350/Labs/Lab5/STAT350 Lab5.docx
@@ -59,161 +59,11 @@
     <w:p>
       <w:pPr>
         <w:rPr>
-          <w:rFonts w:ascii="Times" w:hAnsi="Times" w:cs="Times"/>
-          <w:color w:val="3A62AE"/>
-          <w:kern w:val="0"/>
-          <w:sz w:val="30"/>
-          <w:szCs w:val="30"/>
-        </w:rPr>
-      </w:pPr>
-    </w:p>
-    <w:p>
-      <w:pPr>
-        <w:widowControl/>
-        <w:numPr>
-          <w:ilvl w:val="0"/>
-          <w:numId w:val="1"/>
-        </w:numPr>
-        <w:tabs>
-          <w:tab w:val="left" w:pos="220"/>
-          <w:tab w:val="left" w:pos="720"/>
-        </w:tabs>
-        <w:autoSpaceDE w:val="0"/>
-        <w:autoSpaceDN w:val="0"/>
-        <w:adjustRightInd w:val="0"/>
-        <w:spacing w:after="240" w:line="340" w:lineRule="atLeast"/>
-        <w:ind w:hanging="720"/>
-        <w:jc w:val="left"/>
-        <w:rPr>
-          <w:rFonts w:ascii="Verdana" w:hAnsi="Verdana" w:cs="Verdana"/>
-          <w:kern w:val="0"/>
-        </w:rPr>
-      </w:pPr>
-      <w:r>
-        <w:rPr>
-          <w:rFonts w:ascii="Arial" w:hAnsi="Arial" w:cs="Arial"/>
-          <w:kern w:val="0"/>
-          <w:sz w:val="30"/>
-          <w:szCs w:val="30"/>
-        </w:rPr>
-        <w:t xml:space="preserve"> (10 points) GROUP PART: This is a group assignment and is due on Blackboard at Midnight on FRIDAY, March 4. Be sure that the names and sections of each person are at the top of the page. Combine your data with 3 or 4 other students (in any of your instructor's sections) and answer the following questions (no data is required for this part): </w:t>
-      </w:r>
-    </w:p>
-    <w:p>
-      <w:pPr>
-        <w:widowControl/>
-        <w:numPr>
-          <w:ilvl w:val="1"/>
-          <w:numId w:val="1"/>
-        </w:numPr>
-        <w:tabs>
-          <w:tab w:val="left" w:pos="940"/>
-          <w:tab w:val="left" w:pos="1440"/>
-        </w:tabs>
-        <w:autoSpaceDE w:val="0"/>
-        <w:autoSpaceDN w:val="0"/>
-        <w:adjustRightInd w:val="0"/>
-        <w:spacing w:after="293" w:line="340" w:lineRule="atLeast"/>
-        <w:ind w:hanging="1440"/>
-        <w:jc w:val="left"/>
-        <w:rPr>
-          <w:rFonts w:ascii="Arial" w:hAnsi="Arial" w:cs="Arial"/>
-          <w:kern w:val="0"/>
-          <w:sz w:val="30"/>
-          <w:szCs w:val="30"/>
-        </w:rPr>
-      </w:pPr>
-      <w:r>
-        <w:rPr>
-          <w:rFonts w:ascii="Arial" w:hAnsi="Arial" w:cs="Arial"/>
-          <w:kern w:val="0"/>
-          <w:sz w:val="30"/>
-          <w:szCs w:val="30"/>
-        </w:rPr>
-        <w:t xml:space="preserve">Is the number of intervals that contain the mean what you would expect for the combined data? Please explain your answer. </w:t>
-      </w:r>
-      <w:r>
-        <w:rPr>
-          <w:rFonts w:ascii="MS Mincho" w:eastAsia="MS Mincho" w:hAnsi="MS Mincho" w:cs="MS Mincho"/>
-          <w:kern w:val="0"/>
-          <w:sz w:val="30"/>
-          <w:szCs w:val="30"/>
-        </w:rPr>
-        <w:t> -</w:t>
-      </w:r>
-    </w:p>
-    <w:p>
-      <w:pPr>
-        <w:widowControl/>
-        <w:numPr>
-          <w:ilvl w:val="1"/>
-          <w:numId w:val="1"/>
-        </w:numPr>
-        <w:tabs>
-          <w:tab w:val="left" w:pos="940"/>
-          <w:tab w:val="left" w:pos="1440"/>
-        </w:tabs>
-        <w:autoSpaceDE w:val="0"/>
-        <w:autoSpaceDN w:val="0"/>
-        <w:adjustRightInd w:val="0"/>
-        <w:spacing w:after="293" w:line="340" w:lineRule="atLeast"/>
-        <w:ind w:hanging="1440"/>
-        <w:jc w:val="left"/>
-        <w:rPr>
-          <w:rFonts w:ascii="Arial" w:hAnsi="Arial" w:cs="Arial"/>
-          <w:kern w:val="0"/>
-          <w:sz w:val="30"/>
-          <w:szCs w:val="30"/>
-        </w:rPr>
-      </w:pPr>
-      <w:r>
-        <w:rPr>
-          <w:rFonts w:ascii="Arial" w:hAnsi="Arial" w:cs="Arial"/>
-          <w:kern w:val="0"/>
-          <w:sz w:val="30"/>
-          <w:szCs w:val="30"/>
-        </w:rPr>
-        <w:t xml:space="preserve">Are the results from part 4a (the group part) more consistent with the theory than part 3 (the individual part)? Is this what you expected? Please explain. </w:t>
-      </w:r>
-      <w:r>
-        <w:rPr>
-          <w:rFonts w:ascii="MS Mincho" w:eastAsia="MS Mincho" w:hAnsi="MS Mincho" w:cs="MS Mincho"/>
-          <w:kern w:val="0"/>
-          <w:sz w:val="30"/>
-          <w:szCs w:val="30"/>
-        </w:rPr>
-        <w:t> -</w:t>
-      </w:r>
-    </w:p>
-    <w:p>
-      <w:pPr>
-        <w:rPr>
-          <w:rFonts w:ascii="Arial" w:hAnsi="Arial" w:cs="Arial"/>
-        </w:rPr>
-      </w:pPr>
-    </w:p>
-    <w:p>
-      <w:pPr>
-        <w:rPr>
-          <w:rFonts w:ascii="Arial" w:hAnsi="Arial" w:cs="Arial"/>
-        </w:rPr>
-      </w:pPr>
-    </w:p>
-    <w:p>
-      <w:pPr>
-        <w:rPr>
-          <w:rFonts w:ascii="Arial" w:hAnsi="Arial" w:cs="Arial"/>
-        </w:rPr>
-      </w:pPr>
-    </w:p>
-    <w:p>
-      <w:pPr>
-        <w:rPr>
-          <w:rFonts w:ascii="Arial" w:hAnsi="Arial" w:cs="Arial"/>
-        </w:rPr>
-      </w:pPr>
+          <w:rFonts w:ascii="Arial" w:hAnsi="Arial" w:cs="Arial"/>
+        </w:rPr>
+      </w:pPr>
+      <w:bookmarkStart w:id="0" w:name="_GoBack"/>
+      <w:bookmarkEnd w:id="0"/>
     </w:p>
     <w:p>
       <w:pPr>
@@ -252,7 +102,6 @@
           <w:rFonts w:ascii="Arial" w:hAnsi="Arial" w:cs="Arial"/>
           <w:noProof/>
         </w:rPr>
-        <w:lastRenderedPageBreak/>
         <w:drawing>
           <wp:inline distT="0" distB="0" distL="0" distR="0" wp14:anchorId="34D80621" wp14:editId="5E6FDCC1">
             <wp:extent cx="5486400" cy="2051050"/>
@@ -627,6 +476,7 @@
         <w:rPr>
           <w:rFonts w:ascii="Arial" w:hAnsi="Arial" w:cs="Arial"/>
         </w:rPr>
+        <w:lastRenderedPageBreak/>
         <w:t xml:space="preserve"> 10.38871 10.47314</w:t>
       </w:r>
     </w:p>
@@ -5269,7 +5119,7 @@
     <w:p>
       <w:pPr>
         <w:rPr>
-          <w:rFonts w:ascii="Arial" w:hAnsi="Arial" w:cs="Arial" w:hint="eastAsia"/>
+          <w:rFonts w:ascii="Arial" w:hAnsi="Arial" w:cs="Arial"/>
         </w:rPr>
       </w:pPr>
       <w:r>
@@ -5289,14 +5139,14 @@
     <w:p>
       <w:pPr>
         <w:rPr>
-          <w:rFonts w:ascii="Arial" w:hAnsi="Arial" w:cs="Arial" w:hint="eastAsia"/>
-        </w:rPr>
-      </w:pPr>
-    </w:p>
-    <w:p>
-      <w:pPr>
-        <w:rPr>
-          <w:rFonts w:ascii="Arial" w:hAnsi="Arial" w:cs="Arial" w:hint="eastAsia"/>
+          <w:rFonts w:ascii="Arial" w:hAnsi="Arial" w:cs="Arial"/>
+        </w:rPr>
+      </w:pPr>
+    </w:p>
+    <w:p>
+      <w:pPr>
+        <w:rPr>
+          <w:rFonts w:ascii="Arial" w:hAnsi="Arial" w:cs="Arial"/>
         </w:rPr>
       </w:pPr>
     </w:p>
@@ -6389,19 +6239,8 @@
           <w:sz w:val="30"/>
           <w:szCs w:val="30"/>
         </w:rPr>
-        <w:t>= 275.4</w:t>
-      </w:r>
-      <w:r>
-        <w:rPr>
-          <w:rFonts w:ascii="Arial" w:hAnsi="Arial" w:cs="Arial"/>
-          <w:kern w:val="0"/>
-          <w:sz w:val="30"/>
-          <w:szCs w:val="30"/>
-        </w:rPr>
-        <w:t xml:space="preserve"> because 275.4 is not included in t-test confidence interval we calculated.</w:t>
-      </w:r>
-      <w:bookmarkStart w:id="0" w:name="_GoBack"/>
-      <w:bookmarkEnd w:id="0"/>
+        <w:t>= 275.4 because 275.4 is not included in t-test confidence interval we calculated.</w:t>
+      </w:r>
     </w:p>
     <w:p/>
     <w:sectPr>

</xml_diff>